<commit_message>
links for product weekly vol.1 fix
</commit_message>
<xml_diff>
--- a/docs/Product/The Mirror.docx
+++ b/docs/Product/The Mirror.docx
@@ -4,11 +4,6 @@
   <w:body>
     <w:p/>
     <w:p>
-      <w:pPr>
-        <w:rPr>
-          <w:rFonts w:hint="eastAsia"/>
-        </w:rPr>
-      </w:pPr>
       <w:r>
         <w:rPr>
           <w:noProof/>
@@ -1798,10 +1793,7 @@
     <w:p/>
     <w:p>
       <w:r>
-        <w:t>From a market perspective, t</w:t>
-      </w:r>
-      <w:r>
-        <w:t>he smart home gym is a new market with a lot of potential</w:t>
+        <w:t>From a market perspective, the smart home gym is a new market with a lot of potential</w:t>
       </w:r>
       <w:r>
         <w:t xml:space="preserve">. Exercising is for everyone, and everyone has a home. Trainers can help us </w:t>
@@ -2235,13 +2227,7 @@
         </w:numPr>
       </w:pPr>
       <w:r>
-        <w:t xml:space="preserve">BP: </w:t>
-      </w:r>
-      <w:r>
-        <w:t>“</w:t>
-      </w:r>
-      <w:r>
-        <w:t xml:space="preserve">I’ve been really fortunate to actually work with Lululemon for my entire fitness career. There was a team of Lululemon educators here in New York who were the very first clients of my studio business, and frankly, in many ways were responsible for </w:t>
+        <w:t xml:space="preserve">BP: “I’ve been really fortunate to actually work with Lululemon for my entire fitness career. There was a team of Lululemon educators here in New York who were the very first clients of my studio business, and frankly, in many ways were responsible for </w:t>
       </w:r>
       <w:r>
         <w:lastRenderedPageBreak/>
@@ -2251,10 +2237,7 @@
         <w:t>so,</w:t>
       </w:r>
       <w:r>
-        <w:t xml:space="preserve"> when the opportunity presented itself — before COVID actually — it felt like really just too good an opportunity to pass up.</w:t>
-      </w:r>
-      <w:r>
-        <w:t xml:space="preserve">” </w:t>
+        <w:t xml:space="preserve"> when the opportunity presented itself — before COVID actually — it felt like really just too good an opportunity to pass up.” </w:t>
       </w:r>
       <w:proofErr w:type="gramStart"/>
       <w:r>
@@ -2347,7 +2330,7 @@
           <w:numId w:val="2"/>
         </w:numPr>
       </w:pPr>
-      <w:hyperlink r:id="rId10" w:history="1">
+      <w:hyperlink r:id="rId10" w:anchor=":~:text=MIRROR%27s%20estimated%20annual%20revenue%20is%20currently%20%2430M%20per%20year.&amp;text=MIRROR%27s%20total%20funding%20is%20%2474.8M" w:history="1">
         <w:r>
           <w:rPr>
             <w:rStyle w:val="Hyperlink"/>
@@ -2452,7 +2435,7 @@
           <w:numId w:val="2"/>
         </w:numPr>
       </w:pPr>
-      <w:hyperlink r:id="rId16" w:history="1">
+      <w:hyperlink r:id="rId16" w:anchor=":~:text=It%20launched%20in%20September%202018,million%20in%20sales%20in%202020" w:history="1">
         <w:r>
           <w:rPr>
             <w:rStyle w:val="Hyperlink"/>
@@ -2542,19 +2525,7 @@
           <w:rPr>
             <w:rStyle w:val="Hyperlink"/>
           </w:rPr>
-          <w:t>https://www.statista.com/sta</w:t>
-        </w:r>
-        <w:r>
-          <w:rPr>
-            <w:rStyle w:val="Hyperlink"/>
-          </w:rPr>
-          <w:t>t</w:t>
-        </w:r>
-        <w:r>
-          <w:rPr>
-            <w:rStyle w:val="Hyperlink"/>
-          </w:rPr>
-          <w:t>istics/203183/percentage-distribution-of-household-income-in-the-us/</w:t>
+          <w:t>https://www.statista.com/statistics/203183/percentage-distribution-of-household-income-in-the-us/</w:t>
         </w:r>
       </w:hyperlink>
     </w:p>
@@ -2685,6 +2656,22 @@
           <w:numId w:val="2"/>
         </w:numPr>
       </w:pPr>
+      <w:hyperlink r:id="rId29" w:history="1">
+        <w:r>
+          <w:rPr>
+            <w:rStyle w:val="Hyperlink"/>
+          </w:rPr>
+          <w:t>https://www.instagram.com/p/Br1T03CA_2-/?utm_source=ig_embed</w:t>
+        </w:r>
+      </w:hyperlink>
+    </w:p>
+    <w:p>
+      <w:pPr>
+        <w:pStyle w:val="ListParagraph"/>
+      </w:pPr>
+      <w:r>
+        <w:br/>
+      </w:r>
     </w:p>
     <w:p>
       <w:pPr>

</xml_diff>